<commit_message>
finished generatereceipt fix bugs
</commit_message>
<xml_diff>
--- a/assets/receipt.docx
+++ b/assets/receipt.docx
@@ -10,16 +10,16 @@
         <w:tblLook w:val="04A0" w:firstRow="1" w:lastRow="0" w:firstColumn="1" w:lastColumn="0" w:noHBand="0" w:noVBand="1"/>
       </w:tblPr>
       <w:tblGrid>
-        <w:gridCol w:w="1560"/>
-        <w:gridCol w:w="1697"/>
+        <w:gridCol w:w="1925"/>
+        <w:gridCol w:w="2097"/>
       </w:tblGrid>
       <w:tr>
         <w:trPr>
-          <w:trHeight w:val="274"/>
+          <w:trHeight w:val="338"/>
         </w:trPr>
         <w:tc>
           <w:tcPr>
-            <w:tcW w:w="3257" w:type="dxa"/>
+            <w:tcW w:w="4022" w:type="dxa"/>
             <w:gridSpan w:val="2"/>
             <w:tcBorders>
               <w:bottom w:val="single" w:sz="4" w:space="0" w:color="auto"/>
@@ -44,11 +44,11 @@
       </w:tr>
       <w:tr>
         <w:trPr>
-          <w:trHeight w:val="56"/>
+          <w:trHeight w:val="68"/>
         </w:trPr>
         <w:tc>
           <w:tcPr>
-            <w:tcW w:w="3257" w:type="dxa"/>
+            <w:tcW w:w="4022" w:type="dxa"/>
             <w:gridSpan w:val="2"/>
             <w:tcBorders>
               <w:top w:val="single" w:sz="4" w:space="0" w:color="auto"/>
@@ -70,11 +70,11 @@
       </w:tr>
       <w:tr>
         <w:trPr>
-          <w:trHeight w:val="274"/>
+          <w:trHeight w:val="338"/>
         </w:trPr>
         <w:tc>
           <w:tcPr>
-            <w:tcW w:w="1560" w:type="dxa"/>
+            <w:tcW w:w="1925" w:type="dxa"/>
             <w:tcBorders>
               <w:top w:val="single" w:sz="4" w:space="0" w:color="auto"/>
             </w:tcBorders>
@@ -95,7 +95,7 @@
         </w:tc>
         <w:tc>
           <w:tcPr>
-            <w:tcW w:w="1697" w:type="dxa"/>
+            <w:tcW w:w="2096" w:type="dxa"/>
             <w:tcBorders>
               <w:top w:val="single" w:sz="4" w:space="0" w:color="auto"/>
             </w:tcBorders>
@@ -111,11 +111,11 @@
       </w:tr>
       <w:tr>
         <w:trPr>
-          <w:trHeight w:val="274"/>
+          <w:trHeight w:val="338"/>
         </w:trPr>
         <w:tc>
           <w:tcPr>
-            <w:tcW w:w="1560" w:type="dxa"/>
+            <w:tcW w:w="1925" w:type="dxa"/>
           </w:tcPr>
           <w:p>
             <w:pPr>
@@ -133,7 +133,7 @@
         </w:tc>
         <w:tc>
           <w:tcPr>
-            <w:tcW w:w="1697" w:type="dxa"/>
+            <w:tcW w:w="2096" w:type="dxa"/>
           </w:tcPr>
           <w:p>
             <w:pPr>
@@ -146,11 +146,11 @@
       </w:tr>
       <w:tr>
         <w:trPr>
-          <w:trHeight w:val="274"/>
+          <w:trHeight w:val="338"/>
         </w:trPr>
         <w:tc>
           <w:tcPr>
-            <w:tcW w:w="1560" w:type="dxa"/>
+            <w:tcW w:w="1925" w:type="dxa"/>
           </w:tcPr>
           <w:p>
             <w:pPr>
@@ -168,7 +168,7 @@
         </w:tc>
         <w:tc>
           <w:tcPr>
-            <w:tcW w:w="1697" w:type="dxa"/>
+            <w:tcW w:w="2096" w:type="dxa"/>
           </w:tcPr>
           <w:p>
             <w:pPr>
@@ -193,23 +193,30 @@
               <wp:anchor distT="0" distB="0" distL="114300" distR="114300" simplePos="0" relativeHeight="251681792" behindDoc="0" locked="0" layoutInCell="1" allowOverlap="1" wp14:anchorId="3F683D89" wp14:editId="1D0D8E95">
                 <wp:simplePos x="0" y="0"/>
                 <wp:positionH relativeFrom="margin">
-                  <wp:posOffset>-72200</wp:posOffset>
+                  <wp:posOffset>-76200</wp:posOffset>
                 </wp:positionH>
                 <wp:positionV relativeFrom="paragraph">
                   <wp:posOffset>0</wp:posOffset>
                 </wp:positionV>
-                <wp:extent cx="2047875" cy="723900"/>
+                <wp:extent cx="2447925" cy="933450"/>
                 <wp:effectExtent l="0" t="0" r="0" b="0"/>
                 <wp:wrapTight wrapText="bothSides">
                   <wp:wrapPolygon edited="0">
-                    <wp:start x="10649" y="0"/>
-                    <wp:lineTo x="402" y="9663"/>
-                    <wp:lineTo x="603" y="21032"/>
-                    <wp:lineTo x="20897" y="21032"/>
-                    <wp:lineTo x="20495" y="9663"/>
-                    <wp:lineTo x="16275" y="5684"/>
-                    <wp:lineTo x="11654" y="0"/>
-                    <wp:lineTo x="10649" y="0"/>
+                    <wp:start x="10758" y="0"/>
+                    <wp:lineTo x="8237" y="3967"/>
+                    <wp:lineTo x="6892" y="6612"/>
+                    <wp:lineTo x="1177" y="9257"/>
+                    <wp:lineTo x="504" y="9698"/>
+                    <wp:lineTo x="504" y="21159"/>
+                    <wp:lineTo x="21012" y="21159"/>
+                    <wp:lineTo x="20844" y="16310"/>
+                    <wp:lineTo x="20171" y="14988"/>
+                    <wp:lineTo x="20507" y="9698"/>
+                    <wp:lineTo x="19667" y="9257"/>
+                    <wp:lineTo x="13111" y="7935"/>
+                    <wp:lineTo x="12775" y="5290"/>
+                    <wp:lineTo x="11598" y="0"/>
+                    <wp:lineTo x="10758" y="0"/>
                   </wp:wrapPolygon>
                 </wp:wrapTight>
                 <wp:docPr id="2" name="Group 2"/>
@@ -221,7 +228,7 @@
                       <wpg:grpSpPr>
                         <a:xfrm>
                           <a:off x="0" y="0"/>
-                          <a:ext cx="2047875" cy="723900"/>
+                          <a:ext cx="2447925" cy="933450"/>
                           <a:chOff x="0" y="0"/>
                           <a:chExt cx="2047875" cy="723900"/>
                         </a:xfrm>
@@ -349,6 +356,9 @@
                     </wpg:wgp>
                   </a:graphicData>
                 </a:graphic>
+                <wp14:sizeRelH relativeFrom="margin">
+                  <wp14:pctWidth>0</wp14:pctWidth>
+                </wp14:sizeRelH>
                 <wp14:sizeRelV relativeFrom="margin">
                   <wp14:pctHeight>0</wp14:pctHeight>
                 </wp14:sizeRelV>
@@ -357,7 +367,7 @@
           </mc:Choice>
           <mc:Fallback>
             <w:pict>
-              <v:group w14:anchorId="3F683D89" id="Group 2" o:spid="_x0000_s1026" style="position:absolute;margin-left:-5.7pt;margin-top:0;width:161.25pt;height:57pt;z-index:251681792;mso-position-horizontal-relative:margin;mso-height-relative:margin" coordsize="20478,7239" o:gfxdata="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">
+              <v:group w14:anchorId="3F683D89" id="Group 2" o:spid="_x0000_s1026" style="position:absolute;margin-left:-6pt;margin-top:0;width:192.75pt;height:73.5pt;z-index:251681792;mso-position-horizontal-relative:margin;mso-width-relative:margin;mso-height-relative:margin" coordsize="20478,7239" o:gfxdata="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">
                 <v:shapetype id="_x0000_t75" coordsize="21600,21600" o:spt="75" o:preferrelative="t" path="m@4@5l@4@11@9@11@9@5xe" filled="f" stroked="f">
                   <v:stroke joinstyle="miter"/>
                   <v:formulas>
@@ -440,15 +450,7 @@
                             <w:sz w:val="12"/>
                             <w:szCs w:val="16"/>
                           </w:rPr>
-                          <w:t xml:space="preserve"> City, </w:t>
-                        </w:r>
-                        <w:proofErr w:type="spellStart"/>
-                        <w:r>
-                          <w:rPr>
-                            <w:sz w:val="12"/>
-                            <w:szCs w:val="16"/>
-                          </w:rPr>
-                          <w:t>Pan</w:t>
+                          <w:t xml:space="preserve"> City, Pan</w:t>
                         </w:r>
                         <w:r>
                           <w:rPr>
@@ -457,7 +459,6 @@
                           </w:rPr>
                           <w:t>gasinan</w:t>
                         </w:r>
-                        <w:proofErr w:type="spellEnd"/>
                       </w:p>
                     </w:txbxContent>
                   </v:textbox>
@@ -468,9 +469,6 @@
           </mc:Fallback>
         </mc:AlternateContent>
       </w:r>
-      <w:r>
-        <w:br/>
-      </w:r>
     </w:p>
     <w:p>
       <w:pPr>
@@ -484,107 +482,13 @@
       <w:r>
         <w:br/>
       </w:r>
-      <w:r>
+    </w:p>
+    <w:p>
+      <w:pPr>
         <w:rPr>
           <w:b/>
         </w:rPr>
-        <w:br/>
-      </w:r>
-      <w:r>
-        <w:rPr>
-          <w:b/>
-        </w:rPr>
-        <w:t>CABRITO MANZANO PROPERTIES, INC. – Prop.</w:t>
-      </w:r>
-      <w:r>
-        <w:rPr>
-          <w:b/>
-        </w:rPr>
-        <w:br/>
-      </w:r>
-      <w:r>
-        <w:rPr>
-          <w:b/>
-        </w:rPr>
-        <w:t>No.21 Quezon Ave.,</w:t>
-      </w:r>
-      <w:r>
-        <w:rPr>
-          <w:b/>
-        </w:rPr>
-        <w:t xml:space="preserve"> </w:t>
-      </w:r>
-      <w:proofErr w:type="spellStart"/>
-      <w:r>
-        <w:rPr>
-          <w:b/>
-        </w:rPr>
-        <w:t>Poblacion</w:t>
-      </w:r>
-      <w:proofErr w:type="spellEnd"/>
-      <w:r>
-        <w:rPr>
-          <w:b/>
-        </w:rPr>
-        <w:br/>
-      </w:r>
-      <w:proofErr w:type="spellStart"/>
-      <w:r>
-        <w:rPr>
-          <w:b/>
-        </w:rPr>
-        <w:t>Alaminos</w:t>
-      </w:r>
-      <w:proofErr w:type="spellEnd"/>
-      <w:r>
-        <w:rPr>
-          <w:b/>
-        </w:rPr>
-        <w:t xml:space="preserve"> City</w:t>
-      </w:r>
-      <w:r>
-        <w:rPr>
-          <w:b/>
-        </w:rPr>
-        <w:t xml:space="preserve">, </w:t>
-      </w:r>
-      <w:r>
-        <w:rPr>
-          <w:b/>
-        </w:rPr>
-        <w:t>Pan</w:t>
-      </w:r>
-      <w:r>
-        <w:rPr>
-          <w:b/>
-        </w:rPr>
-        <w:t>gasinan</w:t>
-      </w:r>
-      <w:r>
-        <w:rPr>
-          <w:b/>
-        </w:rPr>
-        <w:br/>
-        <w:t>+639954086292 or +639297890088</w:t>
-      </w:r>
-      <w:r>
-        <w:rPr>
-          <w:b/>
-        </w:rPr>
-        <w:br/>
-        <w:t>northwoodhotelalaminos@gmail.com</w:t>
-      </w:r>
-      <w:r>
-        <w:rPr>
-          <w:b/>
-        </w:rPr>
-        <w:br/>
-        <w:t>VAT Reg. TIN: 007-364-429-001</w:t>
-      </w:r>
-      <w:bookmarkStart w:id="0" w:name="_GoBack"/>
-      <w:bookmarkEnd w:id="0"/>
-    </w:p>
-    <w:p>
+      </w:pPr>
       <w:r>
         <w:rPr>
           <w:noProof/>
@@ -593,13 +497,13 @@
         <mc:AlternateContent>
           <mc:Choice Requires="wps">
             <w:drawing>
-              <wp:anchor distT="45720" distB="45720" distL="114300" distR="114300" simplePos="0" relativeHeight="251667456" behindDoc="0" locked="0" layoutInCell="1" allowOverlap="1" wp14:anchorId="7E272544" wp14:editId="3ECD9910">
+              <wp:anchor distT="45720" distB="45720" distL="114300" distR="114300" simplePos="0" relativeHeight="251667456" behindDoc="0" locked="0" layoutInCell="1" allowOverlap="1" wp14:anchorId="62BD7E93" wp14:editId="1AADA7FE">
                 <wp:simplePos x="0" y="0"/>
                 <wp:positionH relativeFrom="column">
-                  <wp:posOffset>3877945</wp:posOffset>
+                  <wp:posOffset>4335145</wp:posOffset>
                 </wp:positionH>
                 <wp:positionV relativeFrom="paragraph">
-                  <wp:posOffset>12065</wp:posOffset>
+                  <wp:posOffset>1122680</wp:posOffset>
                 </wp:positionV>
                 <wp:extent cx="1066800" cy="285750"/>
                 <wp:effectExtent l="0" t="0" r="19050" b="19050"/>
@@ -697,11 +601,7 @@
           </mc:Choice>
           <mc:Fallback>
             <w:pict>
-              <v:shapetype w14:anchorId="7E272544" id="_x0000_t202" coordsize="21600,21600" o:spt="202" path="m,l,21600r21600,l21600,xe">
-                <v:stroke joinstyle="miter"/>
-                <v:path gradientshapeok="t" o:connecttype="rect"/>
-              </v:shapetype>
-              <v:shape id="Text Box 2" o:spid="_x0000_s1029" type="#_x0000_t202" style="position:absolute;margin-left:305.35pt;margin-top:.95pt;width:84pt;height:22.5pt;z-index:251667456;visibility:visible;mso-wrap-style:square;mso-width-percent:0;mso-height-percent:0;mso-wrap-distance-left:9pt;mso-wrap-distance-top:3.6pt;mso-wrap-distance-right:9pt;mso-wrap-distance-bottom:3.6pt;mso-position-horizontal:absolute;mso-position-horizontal-relative:text;mso-position-vertical:absolute;mso-position-vertical-relative:text;mso-width-percent:0;mso-height-percent:0;mso-width-relative:margin;mso-height-relative:margin;v-text-anchor:top" o:gfxdata="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" fillcolor="#bdd6ee [1300]" strokecolor="black [3213]">
+              <v:shape w14:anchorId="62BD7E93" id="Text Box 2" o:spid="_x0000_s1029" type="#_x0000_t202" style="position:absolute;margin-left:341.35pt;margin-top:88.4pt;width:84pt;height:22.5pt;z-index:251667456;visibility:visible;mso-wrap-style:square;mso-width-percent:0;mso-height-percent:0;mso-wrap-distance-left:9pt;mso-wrap-distance-top:3.6pt;mso-wrap-distance-right:9pt;mso-wrap-distance-bottom:3.6pt;mso-position-horizontal:absolute;mso-position-horizontal-relative:text;mso-position-vertical:absolute;mso-position-vertical-relative:text;mso-width-percent:0;mso-height-percent:0;mso-width-relative:margin;mso-height-relative:margin;v-text-anchor:top" o:gfxdata="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" fillcolor="#bdd6ee [1300]" strokecolor="black [3213]">
                 <v:textbox>
                   <w:txbxContent>
                     <w:p>
@@ -751,7 +651,99 @@
           </mc:Fallback>
         </mc:AlternateContent>
       </w:r>
+      <w:r>
+        <w:rPr>
+          <w:b/>
+        </w:rPr>
+        <w:t>CABRITO MANZANO PROPERTIES, INC. – Prop.</w:t>
+      </w:r>
+      <w:r>
+        <w:rPr>
+          <w:b/>
+        </w:rPr>
+        <w:br/>
+      </w:r>
+      <w:r>
+        <w:rPr>
+          <w:b/>
+        </w:rPr>
+        <w:t>No.21 Quezon Ave.,</w:t>
+      </w:r>
+      <w:r>
+        <w:rPr>
+          <w:b/>
+        </w:rPr>
+        <w:t xml:space="preserve"> </w:t>
+      </w:r>
+      <w:proofErr w:type="spellStart"/>
+      <w:r>
+        <w:rPr>
+          <w:b/>
+        </w:rPr>
+        <w:t>Poblacion</w:t>
+      </w:r>
+      <w:proofErr w:type="spellEnd"/>
+      <w:r>
+        <w:rPr>
+          <w:b/>
+        </w:rPr>
+        <w:br/>
+      </w:r>
+      <w:proofErr w:type="spellStart"/>
+      <w:r>
+        <w:rPr>
+          <w:b/>
+        </w:rPr>
+        <w:t>Alaminos</w:t>
+      </w:r>
+      <w:proofErr w:type="spellEnd"/>
+      <w:r>
+        <w:rPr>
+          <w:b/>
+        </w:rPr>
+        <w:t xml:space="preserve"> City</w:t>
+      </w:r>
+      <w:r>
+        <w:rPr>
+          <w:b/>
+        </w:rPr>
+        <w:t xml:space="preserve">, </w:t>
+      </w:r>
+      <w:r>
+        <w:rPr>
+          <w:b/>
+        </w:rPr>
+        <w:t>Pan</w:t>
+      </w:r>
+      <w:r>
+        <w:rPr>
+          <w:b/>
+        </w:rPr>
+        <w:t>gasinan</w:t>
+      </w:r>
+      <w:r>
+        <w:rPr>
+          <w:b/>
+        </w:rPr>
+        <w:br/>
+        <w:t>+639954086292 or +639297890088</w:t>
+      </w:r>
+      <w:r>
+        <w:rPr>
+          <w:b/>
+        </w:rPr>
+        <w:br/>
+        <w:t>northwoodhotelalaminos@gmail.com</w:t>
+      </w:r>
+      <w:r>
+        <w:rPr>
+          <w:b/>
+        </w:rPr>
+        <w:br/>
+        <w:t>VAT Reg. TIN: 007-364-429-001</w:t>
+      </w:r>
     </w:p>
+    <w:p/>
     <w:p>
       <w:r>
         <w:rPr>
@@ -764,7 +756,7 @@
               <wp:anchor distT="45720" distB="45720" distL="114300" distR="114300" simplePos="0" relativeHeight="251671552" behindDoc="1" locked="0" layoutInCell="1" allowOverlap="1" wp14:anchorId="711066F3" wp14:editId="1D4A654D">
                 <wp:simplePos x="0" y="0"/>
                 <wp:positionH relativeFrom="margin">
-                  <wp:align>right</wp:align>
+                  <wp:posOffset>-66675</wp:posOffset>
                 </wp:positionH>
                 <wp:positionV relativeFrom="page">
                   <wp:posOffset>3171825</wp:posOffset>
@@ -848,7 +840,19 @@
                                 <w:b/>
                               </w:rPr>
                               <w:tab/>
-                              <w:t xml:space="preserve">         Name:</w:t>
+                              <w:t xml:space="preserve">         </w:t>
+                            </w:r>
+                            <w:r>
+                              <w:rPr>
+                                <w:b/>
+                              </w:rPr>
+                              <w:t xml:space="preserve">            </w:t>
+                            </w:r>
+                            <w:r>
+                              <w:rPr>
+                                <w:b/>
+                              </w:rPr>
+                              <w:t>Name:</w:t>
                             </w:r>
                           </w:p>
                           <w:p>
@@ -893,7 +897,19 @@
                                 <w:b/>
                               </w:rPr>
                               <w:tab/>
-                              <w:t xml:space="preserve">         Contact Number:</w:t>
+                              <w:t xml:space="preserve">        </w:t>
+                            </w:r>
+                            <w:r>
+                              <w:rPr>
+                                <w:b/>
+                              </w:rPr>
+                              <w:t xml:space="preserve">             </w:t>
+                            </w:r>
+                            <w:r>
+                              <w:rPr>
+                                <w:b/>
+                              </w:rPr>
+                              <w:t>Contact Number:</w:t>
                             </w:r>
                           </w:p>
                           <w:p>
@@ -985,7 +1001,7 @@
           </mc:Choice>
           <mc:Fallback>
             <w:pict>
-              <v:shape w14:anchorId="711066F3" id="_x0000_s1030" type="#_x0000_t202" style="position:absolute;margin-left:423.55pt;margin-top:249.75pt;width:474.75pt;height:120pt;z-index:-251644928;visibility:visible;mso-wrap-style:square;mso-width-percent:0;mso-height-percent:0;mso-wrap-distance-left:9pt;mso-wrap-distance-top:3.6pt;mso-wrap-distance-right:9pt;mso-wrap-distance-bottom:3.6pt;mso-position-horizontal:right;mso-position-horizontal-relative:margin;mso-position-vertical:absolute;mso-position-vertical-relative:page;mso-width-percent:0;mso-height-percent:0;mso-width-relative:margin;mso-height-relative:margin;v-text-anchor:top" o:gfxdata="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" filled="f" stroked="f">
+              <v:shape w14:anchorId="711066F3" id="_x0000_s1030" type="#_x0000_t202" style="position:absolute;margin-left:-5.25pt;margin-top:249.75pt;width:474.75pt;height:120pt;z-index:-251644928;visibility:visible;mso-wrap-style:square;mso-width-percent:0;mso-height-percent:0;mso-wrap-distance-left:9pt;mso-wrap-distance-top:3.6pt;mso-wrap-distance-right:9pt;mso-wrap-distance-bottom:3.6pt;mso-position-horizontal:absolute;mso-position-horizontal-relative:margin;mso-position-vertical:absolute;mso-position-vertical-relative:page;mso-width-percent:0;mso-height-percent:0;mso-width-relative:margin;mso-height-relative:margin;v-text-anchor:top" o:gfxdata="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" filled="f" stroked="f">
                 <v:textbox>
                   <w:txbxContent>
                     <w:p>
@@ -1036,7 +1052,19 @@
                           <w:b/>
                         </w:rPr>
                         <w:tab/>
-                        <w:t xml:space="preserve">         Name:</w:t>
+                        <w:t xml:space="preserve">         </w:t>
+                      </w:r>
+                      <w:r>
+                        <w:rPr>
+                          <w:b/>
+                        </w:rPr>
+                        <w:t xml:space="preserve">            </w:t>
+                      </w:r>
+                      <w:r>
+                        <w:rPr>
+                          <w:b/>
+                        </w:rPr>
+                        <w:t>Name:</w:t>
                       </w:r>
                     </w:p>
                     <w:p>
@@ -1081,7 +1109,19 @@
                           <w:b/>
                         </w:rPr>
                         <w:tab/>
-                        <w:t xml:space="preserve">         Contact Number:</w:t>
+                        <w:t xml:space="preserve">        </w:t>
+                      </w:r>
+                      <w:r>
+                        <w:rPr>
+                          <w:b/>
+                        </w:rPr>
+                        <w:t xml:space="preserve">             </w:t>
+                      </w:r>
+                      <w:r>
+                        <w:rPr>
+                          <w:b/>
+                        </w:rPr>
+                        <w:t>Contact Number:</w:t>
                       </w:r>
                     </w:p>
                     <w:p>
@@ -1206,23 +1246,24 @@
         <w:tblLook w:val="04A0" w:firstRow="1" w:lastRow="0" w:firstColumn="1" w:lastColumn="0" w:noHBand="0" w:noVBand="1"/>
       </w:tblPr>
       <w:tblGrid>
-        <w:gridCol w:w="538"/>
-        <w:gridCol w:w="4137"/>
-        <w:gridCol w:w="1234"/>
-        <w:gridCol w:w="1106"/>
-        <w:gridCol w:w="2335"/>
+        <w:gridCol w:w="620"/>
+        <w:gridCol w:w="4773"/>
+        <w:gridCol w:w="1423"/>
+        <w:gridCol w:w="1276"/>
+        <w:gridCol w:w="2694"/>
       </w:tblGrid>
       <w:tr>
         <w:trPr>
-          <w:trHeight w:val="391"/>
+          <w:trHeight w:val="396"/>
         </w:trPr>
         <w:tc>
           <w:tcPr>
-            <w:tcW w:w="538" w:type="dxa"/>
+            <w:tcW w:w="620" w:type="dxa"/>
             <w:tcBorders>
               <w:bottom w:val="single" w:sz="4" w:space="0" w:color="auto"/>
             </w:tcBorders>
             <w:shd w:val="clear" w:color="auto" w:fill="BDD6EE" w:themeFill="accent1" w:themeFillTint="66"/>
+            <w:vAlign w:val="center"/>
           </w:tcPr>
           <w:p>
             <w:pPr>
@@ -1241,11 +1282,12 @@
         </w:tc>
         <w:tc>
           <w:tcPr>
-            <w:tcW w:w="4137" w:type="dxa"/>
+            <w:tcW w:w="4773" w:type="dxa"/>
             <w:tcBorders>
               <w:bottom w:val="single" w:sz="4" w:space="0" w:color="auto"/>
             </w:tcBorders>
             <w:shd w:val="clear" w:color="auto" w:fill="BDD6EE" w:themeFill="accent1" w:themeFillTint="66"/>
+            <w:vAlign w:val="center"/>
           </w:tcPr>
           <w:p>
             <w:pPr>
@@ -1264,11 +1306,12 @@
         </w:tc>
         <w:tc>
           <w:tcPr>
-            <w:tcW w:w="1234" w:type="dxa"/>
+            <w:tcW w:w="1423" w:type="dxa"/>
             <w:tcBorders>
               <w:bottom w:val="single" w:sz="4" w:space="0" w:color="auto"/>
             </w:tcBorders>
             <w:shd w:val="clear" w:color="auto" w:fill="BDD6EE" w:themeFill="accent1" w:themeFillTint="66"/>
+            <w:vAlign w:val="center"/>
           </w:tcPr>
           <w:p>
             <w:pPr>
@@ -1287,11 +1330,12 @@
         </w:tc>
         <w:tc>
           <w:tcPr>
-            <w:tcW w:w="1106" w:type="dxa"/>
+            <w:tcW w:w="1276" w:type="dxa"/>
             <w:tcBorders>
               <w:bottom w:val="single" w:sz="4" w:space="0" w:color="auto"/>
             </w:tcBorders>
             <w:shd w:val="clear" w:color="auto" w:fill="BDD6EE" w:themeFill="accent1" w:themeFillTint="66"/>
+            <w:vAlign w:val="center"/>
           </w:tcPr>
           <w:p>
             <w:pPr>
@@ -1310,11 +1354,12 @@
         </w:tc>
         <w:tc>
           <w:tcPr>
-            <w:tcW w:w="2335" w:type="dxa"/>
+            <w:tcW w:w="2694" w:type="dxa"/>
             <w:tcBorders>
               <w:bottom w:val="single" w:sz="4" w:space="0" w:color="auto"/>
             </w:tcBorders>
             <w:shd w:val="clear" w:color="auto" w:fill="BDD6EE" w:themeFill="accent1" w:themeFillTint="66"/>
+            <w:vAlign w:val="center"/>
           </w:tcPr>
           <w:p>
             <w:pPr>
@@ -1334,11 +1379,11 @@
       </w:tr>
       <w:tr>
         <w:trPr>
-          <w:trHeight w:val="2933"/>
+          <w:trHeight w:val="2972"/>
         </w:trPr>
         <w:tc>
           <w:tcPr>
-            <w:tcW w:w="538" w:type="dxa"/>
+            <w:tcW w:w="620" w:type="dxa"/>
             <w:tcBorders>
               <w:bottom w:val="single" w:sz="4" w:space="0" w:color="auto"/>
             </w:tcBorders>
@@ -1351,7 +1396,7 @@
         </w:tc>
         <w:tc>
           <w:tcPr>
-            <w:tcW w:w="4137" w:type="dxa"/>
+            <w:tcW w:w="4773" w:type="dxa"/>
             <w:tcBorders>
               <w:bottom w:val="single" w:sz="4" w:space="0" w:color="auto"/>
             </w:tcBorders>
@@ -1364,7 +1409,7 @@
         </w:tc>
         <w:tc>
           <w:tcPr>
-            <w:tcW w:w="1234" w:type="dxa"/>
+            <w:tcW w:w="1423" w:type="dxa"/>
             <w:tcBorders>
               <w:bottom w:val="single" w:sz="4" w:space="0" w:color="auto"/>
             </w:tcBorders>
@@ -1377,7 +1422,7 @@
         </w:tc>
         <w:tc>
           <w:tcPr>
-            <w:tcW w:w="1106" w:type="dxa"/>
+            <w:tcW w:w="1276" w:type="dxa"/>
             <w:tcBorders>
               <w:bottom w:val="single" w:sz="4" w:space="0" w:color="auto"/>
             </w:tcBorders>
@@ -1390,7 +1435,7 @@
         </w:tc>
         <w:tc>
           <w:tcPr>
-            <w:tcW w:w="2335" w:type="dxa"/>
+            <w:tcW w:w="2694" w:type="dxa"/>
             <w:tcBorders>
               <w:bottom w:val="single" w:sz="4" w:space="0" w:color="auto"/>
             </w:tcBorders>
@@ -1401,14 +1446,49 @@
             </w:pPr>
           </w:p>
         </w:tc>
+        <w:bookmarkStart w:id="0" w:name="_GoBack"/>
+        <w:bookmarkEnd w:id="0"/>
       </w:tr>
       <w:tr>
         <w:trPr>
-          <w:trHeight w:val="165"/>
+          <w:trHeight w:val="167"/>
         </w:trPr>
         <w:tc>
           <w:tcPr>
-            <w:tcW w:w="538" w:type="dxa"/>
+            <w:tcW w:w="620" w:type="dxa"/>
+            <w:vMerge w:val="restart"/>
+            <w:tcBorders>
+              <w:top w:val="single" w:sz="4" w:space="0" w:color="auto"/>
+              <w:left w:val="nil"/>
+              <w:right w:val="nil"/>
+            </w:tcBorders>
+          </w:tcPr>
+          <w:p>
+            <w:pPr>
+              <w:jc w:val="center"/>
+            </w:pPr>
+          </w:p>
+        </w:tc>
+        <w:tc>
+          <w:tcPr>
+            <w:tcW w:w="4773" w:type="dxa"/>
+            <w:vMerge w:val="restart"/>
+            <w:tcBorders>
+              <w:top w:val="single" w:sz="4" w:space="0" w:color="auto"/>
+              <w:left w:val="nil"/>
+              <w:right w:val="nil"/>
+            </w:tcBorders>
+          </w:tcPr>
+          <w:p>
+            <w:pPr>
+              <w:jc w:val="center"/>
+            </w:pPr>
+          </w:p>
+        </w:tc>
+        <w:tc>
+          <w:tcPr>
+            <w:tcW w:w="5393" w:type="dxa"/>
+            <w:gridSpan w:val="3"/>
             <w:tcBorders>
               <w:top w:val="single" w:sz="4" w:space="0" w:color="auto"/>
               <w:left w:val="nil"/>
@@ -1422,11 +1502,16 @@
             </w:pPr>
           </w:p>
         </w:tc>
-        <w:tc>
-          <w:tcPr>
-            <w:tcW w:w="4137" w:type="dxa"/>
-            <w:tcBorders>
-              <w:top w:val="single" w:sz="4" w:space="0" w:color="auto"/>
+      </w:tr>
+      <w:tr>
+        <w:trPr>
+          <w:trHeight w:val="167"/>
+        </w:trPr>
+        <w:tc>
+          <w:tcPr>
+            <w:tcW w:w="620" w:type="dxa"/>
+            <w:vMerge/>
+            <w:tcBorders>
               <w:left w:val="nil"/>
               <w:bottom w:val="nil"/>
               <w:right w:val="nil"/>
@@ -1440,27 +1525,45 @@
         </w:tc>
         <w:tc>
           <w:tcPr>
-            <w:tcW w:w="2340" w:type="dxa"/>
+            <w:tcW w:w="4773" w:type="dxa"/>
+            <w:vMerge/>
+            <w:tcBorders>
+              <w:left w:val="nil"/>
+              <w:bottom w:val="nil"/>
+              <w:right w:val="nil"/>
+            </w:tcBorders>
+          </w:tcPr>
+          <w:p>
+            <w:pPr>
+              <w:jc w:val="center"/>
+            </w:pPr>
+          </w:p>
+        </w:tc>
+        <w:tc>
+          <w:tcPr>
+            <w:tcW w:w="2699" w:type="dxa"/>
             <w:gridSpan w:val="2"/>
             <w:tcBorders>
-              <w:top w:val="single" w:sz="4" w:space="0" w:color="auto"/>
+              <w:top w:val="nil"/>
               <w:left w:val="nil"/>
               <w:bottom w:val="nil"/>
               <w:right w:val="single" w:sz="4" w:space="0" w:color="auto"/>
             </w:tcBorders>
+            <w:vAlign w:val="center"/>
           </w:tcPr>
           <w:p>
             <w:pPr>
               <w:jc w:val="right"/>
               <w:rPr>
                 <w:b/>
-                <w:sz w:val="18"/>
+                <w:sz w:val="24"/>
+                <w:szCs w:val="24"/>
               </w:rPr>
             </w:pPr>
             <w:r>
               <w:rPr>
                 <w:b/>
-                <w:sz w:val="18"/>
+                <w:szCs w:val="24"/>
               </w:rPr>
               <w:t>Subtotal</w:t>
             </w:r>
@@ -1468,7 +1571,7 @@
         </w:tc>
         <w:tc>
           <w:tcPr>
-            <w:tcW w:w="2335" w:type="dxa"/>
+            <w:tcW w:w="2694" w:type="dxa"/>
             <w:tcBorders>
               <w:top w:val="single" w:sz="4" w:space="0" w:color="auto"/>
               <w:left w:val="single" w:sz="4" w:space="0" w:color="auto"/>
@@ -1477,17 +1580,20 @@
           <w:p>
             <w:pPr>
               <w:jc w:val="center"/>
+              <w:rPr>
+                <w:sz w:val="28"/>
+              </w:rPr>
             </w:pPr>
           </w:p>
         </w:tc>
       </w:tr>
       <w:tr>
         <w:trPr>
-          <w:trHeight w:val="165"/>
+          <w:trHeight w:val="167"/>
         </w:trPr>
         <w:tc>
           <w:tcPr>
-            <w:tcW w:w="538" w:type="dxa"/>
+            <w:tcW w:w="620" w:type="dxa"/>
             <w:tcBorders>
               <w:top w:val="nil"/>
               <w:left w:val="nil"/>
@@ -1503,7 +1609,7 @@
         </w:tc>
         <w:tc>
           <w:tcPr>
-            <w:tcW w:w="4137" w:type="dxa"/>
+            <w:tcW w:w="4773" w:type="dxa"/>
             <w:tcBorders>
               <w:top w:val="nil"/>
               <w:left w:val="nil"/>
@@ -1519,7 +1625,7 @@
         </w:tc>
         <w:tc>
           <w:tcPr>
-            <w:tcW w:w="2340" w:type="dxa"/>
+            <w:tcW w:w="2699" w:type="dxa"/>
             <w:gridSpan w:val="2"/>
             <w:tcBorders>
               <w:top w:val="nil"/>
@@ -1527,6 +1633,7 @@
               <w:bottom w:val="nil"/>
               <w:right w:val="single" w:sz="4" w:space="0" w:color="auto"/>
             </w:tcBorders>
+            <w:vAlign w:val="center"/>
           </w:tcPr>
           <w:p>
             <w:pPr>
@@ -1539,14 +1646,12 @@
             <w:r>
               <w:rPr>
                 <w:b/>
-                <w:sz w:val="18"/>
               </w:rPr>
               <w:t>Sales Tax</w:t>
             </w:r>
             <w:r>
               <w:rPr>
                 <w:b/>
-                <w:sz w:val="18"/>
               </w:rPr>
               <w:t xml:space="preserve"> (     )%</w:t>
             </w:r>
@@ -1554,7 +1659,7 @@
         </w:tc>
         <w:tc>
           <w:tcPr>
-            <w:tcW w:w="2335" w:type="dxa"/>
+            <w:tcW w:w="2694" w:type="dxa"/>
             <w:tcBorders>
               <w:left w:val="single" w:sz="4" w:space="0" w:color="auto"/>
             </w:tcBorders>
@@ -1562,17 +1667,20 @@
           <w:p>
             <w:pPr>
               <w:jc w:val="center"/>
+              <w:rPr>
+                <w:sz w:val="28"/>
+              </w:rPr>
             </w:pPr>
           </w:p>
         </w:tc>
       </w:tr>
       <w:tr>
         <w:trPr>
-          <w:trHeight w:val="165"/>
+          <w:trHeight w:val="167"/>
         </w:trPr>
         <w:tc>
           <w:tcPr>
-            <w:tcW w:w="538" w:type="dxa"/>
+            <w:tcW w:w="620" w:type="dxa"/>
             <w:tcBorders>
               <w:top w:val="nil"/>
               <w:left w:val="nil"/>
@@ -1588,7 +1696,7 @@
         </w:tc>
         <w:tc>
           <w:tcPr>
-            <w:tcW w:w="4137" w:type="dxa"/>
+            <w:tcW w:w="4773" w:type="dxa"/>
             <w:tcBorders>
               <w:top w:val="nil"/>
               <w:left w:val="nil"/>
@@ -1604,7 +1712,7 @@
         </w:tc>
         <w:tc>
           <w:tcPr>
-            <w:tcW w:w="2340" w:type="dxa"/>
+            <w:tcW w:w="2699" w:type="dxa"/>
             <w:gridSpan w:val="2"/>
             <w:tcBorders>
               <w:top w:val="nil"/>
@@ -1612,6 +1720,7 @@
               <w:bottom w:val="nil"/>
               <w:right w:val="single" w:sz="4" w:space="0" w:color="auto"/>
             </w:tcBorders>
+            <w:vAlign w:val="center"/>
           </w:tcPr>
           <w:p>
             <w:pPr>
@@ -1624,7 +1733,6 @@
             <w:r>
               <w:rPr>
                 <w:b/>
-                <w:sz w:val="18"/>
               </w:rPr>
               <w:t>Discount</w:t>
             </w:r>
@@ -1632,7 +1740,7 @@
         </w:tc>
         <w:tc>
           <w:tcPr>
-            <w:tcW w:w="2335" w:type="dxa"/>
+            <w:tcW w:w="2694" w:type="dxa"/>
             <w:tcBorders>
               <w:left w:val="single" w:sz="4" w:space="0" w:color="auto"/>
             </w:tcBorders>
@@ -1640,17 +1748,20 @@
           <w:p>
             <w:pPr>
               <w:jc w:val="center"/>
+              <w:rPr>
+                <w:sz w:val="28"/>
+              </w:rPr>
             </w:pPr>
           </w:p>
         </w:tc>
       </w:tr>
       <w:tr>
         <w:trPr>
-          <w:trHeight w:val="165"/>
+          <w:trHeight w:val="167"/>
         </w:trPr>
         <w:tc>
           <w:tcPr>
-            <w:tcW w:w="538" w:type="dxa"/>
+            <w:tcW w:w="620" w:type="dxa"/>
             <w:tcBorders>
               <w:top w:val="nil"/>
               <w:left w:val="nil"/>
@@ -1666,7 +1777,7 @@
         </w:tc>
         <w:tc>
           <w:tcPr>
-            <w:tcW w:w="4137" w:type="dxa"/>
+            <w:tcW w:w="4773" w:type="dxa"/>
             <w:tcBorders>
               <w:top w:val="nil"/>
               <w:left w:val="nil"/>
@@ -1682,7 +1793,7 @@
         </w:tc>
         <w:tc>
           <w:tcPr>
-            <w:tcW w:w="2340" w:type="dxa"/>
+            <w:tcW w:w="2699" w:type="dxa"/>
             <w:gridSpan w:val="2"/>
             <w:tcBorders>
               <w:top w:val="nil"/>
@@ -1690,6 +1801,7 @@
               <w:bottom w:val="nil"/>
               <w:right w:val="single" w:sz="4" w:space="0" w:color="auto"/>
             </w:tcBorders>
+            <w:vAlign w:val="center"/>
           </w:tcPr>
           <w:p>
             <w:pPr>
@@ -1702,7 +1814,6 @@
             <w:r>
               <w:rPr>
                 <w:b/>
-                <w:sz w:val="18"/>
               </w:rPr>
               <w:t>Total Amount Due</w:t>
             </w:r>
@@ -1710,7 +1821,7 @@
         </w:tc>
         <w:tc>
           <w:tcPr>
-            <w:tcW w:w="2335" w:type="dxa"/>
+            <w:tcW w:w="2694" w:type="dxa"/>
             <w:tcBorders>
               <w:left w:val="single" w:sz="4" w:space="0" w:color="auto"/>
             </w:tcBorders>
@@ -1718,6 +1829,9 @@
           <w:p>
             <w:pPr>
               <w:jc w:val="center"/>
+              <w:rPr>
+                <w:sz w:val="28"/>
+              </w:rPr>
             </w:pPr>
           </w:p>
         </w:tc>
@@ -1744,10 +1858,10 @@
         <mc:AlternateContent>
           <mc:Choice Requires="wps">
             <w:drawing>
-              <wp:anchor distT="45720" distB="45720" distL="114300" distR="114300" simplePos="0" relativeHeight="251679744" behindDoc="0" locked="0" layoutInCell="1" allowOverlap="1" wp14:anchorId="61B83760" wp14:editId="73315276">
+              <wp:anchor distT="45720" distB="45720" distL="114300" distR="114300" simplePos="0" relativeHeight="251679744" behindDoc="0" locked="0" layoutInCell="1" allowOverlap="1" wp14:anchorId="50937A32" wp14:editId="44C3AC53">
                 <wp:simplePos x="0" y="0"/>
                 <wp:positionH relativeFrom="column">
-                  <wp:posOffset>3658870</wp:posOffset>
+                  <wp:posOffset>3925570</wp:posOffset>
                 </wp:positionH>
                 <wp:positionV relativeFrom="paragraph">
                   <wp:posOffset>647700</wp:posOffset>
@@ -1860,7 +1974,7 @@
           </mc:Choice>
           <mc:Fallback>
             <w:pict>
-              <v:shape w14:anchorId="61B83760" id="_x0000_s1033" type="#_x0000_t202" style="position:absolute;margin-left:288.1pt;margin-top:51pt;width:192.55pt;height:40.2pt;z-index:251679744;visibility:visible;mso-wrap-style:square;mso-width-percent:0;mso-height-percent:0;mso-wrap-distance-left:9pt;mso-wrap-distance-top:3.6pt;mso-wrap-distance-right:9pt;mso-wrap-distance-bottom:3.6pt;mso-position-horizontal:absolute;mso-position-horizontal-relative:text;mso-position-vertical:absolute;mso-position-vertical-relative:text;mso-width-percent:0;mso-height-percent:0;mso-width-relative:margin;mso-height-relative:margin;v-text-anchor:top" o:gfxdata="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" filled="f" stroked="f">
+              <v:shape w14:anchorId="50937A32" id="_x0000_s1031" type="#_x0000_t202" style="position:absolute;margin-left:309.1pt;margin-top:51pt;width:192.55pt;height:40.2pt;z-index:251679744;visibility:visible;mso-wrap-style:square;mso-width-percent:0;mso-height-percent:0;mso-wrap-distance-left:9pt;mso-wrap-distance-top:3.6pt;mso-wrap-distance-right:9pt;mso-wrap-distance-bottom:3.6pt;mso-position-horizontal:absolute;mso-position-horizontal-relative:text;mso-position-vertical:absolute;mso-position-vertical-relative:text;mso-width-percent:0;mso-height-percent:0;mso-width-relative:margin;mso-height-relative:margin;v-text-anchor:top" o:gfxdata="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" filled="f" stroked="f">
                 <v:textbox>
                   <w:txbxContent>
                     <w:p>
@@ -1940,13 +2054,13 @@
         <mc:AlternateContent>
           <mc:Choice Requires="wps">
             <w:drawing>
-              <wp:anchor distT="45720" distB="45720" distL="114300" distR="114300" simplePos="0" relativeHeight="251677696" behindDoc="0" locked="0" layoutInCell="1" allowOverlap="1" wp14:anchorId="540451FB" wp14:editId="44C9E17A">
+              <wp:anchor distT="45720" distB="45720" distL="114300" distR="114300" simplePos="0" relativeHeight="251677696" behindDoc="0" locked="0" layoutInCell="1" allowOverlap="1" wp14:anchorId="656FD3BF" wp14:editId="0E1B2673">
                 <wp:simplePos x="0" y="0"/>
                 <wp:positionH relativeFrom="column">
-                  <wp:posOffset>237490</wp:posOffset>
+                  <wp:posOffset>570865</wp:posOffset>
                 </wp:positionH>
                 <wp:positionV relativeFrom="paragraph">
-                  <wp:posOffset>647890</wp:posOffset>
+                  <wp:posOffset>628650</wp:posOffset>
                 </wp:positionV>
                 <wp:extent cx="2360295" cy="575945"/>
                 <wp:effectExtent l="0" t="0" r="0" b="0"/>
@@ -2049,7 +2163,7 @@
           </mc:Choice>
           <mc:Fallback>
             <w:pict>
-              <v:shape w14:anchorId="540451FB" id="_x0000_s1034" type="#_x0000_t202" style="position:absolute;margin-left:18.7pt;margin-top:51pt;width:185.85pt;height:45.35pt;z-index:251677696;visibility:visible;mso-wrap-style:square;mso-width-percent:0;mso-height-percent:0;mso-wrap-distance-left:9pt;mso-wrap-distance-top:3.6pt;mso-wrap-distance-right:9pt;mso-wrap-distance-bottom:3.6pt;mso-position-horizontal:absolute;mso-position-horizontal-relative:text;mso-position-vertical:absolute;mso-position-vertical-relative:text;mso-width-percent:0;mso-height-percent:0;mso-width-relative:margin;mso-height-relative:margin;v-text-anchor:top" o:gfxdata="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" filled="f" stroked="f">
+              <v:shape w14:anchorId="656FD3BF" id="_x0000_s1032" type="#_x0000_t202" style="position:absolute;margin-left:44.95pt;margin-top:49.5pt;width:185.85pt;height:45.35pt;z-index:251677696;visibility:visible;mso-wrap-style:square;mso-width-percent:0;mso-height-percent:0;mso-wrap-distance-left:9pt;mso-wrap-distance-top:3.6pt;mso-wrap-distance-right:9pt;mso-wrap-distance-bottom:3.6pt;mso-position-horizontal:absolute;mso-position-horizontal-relative:text;mso-position-vertical:absolute;mso-position-vertical-relative:text;mso-width-percent:0;mso-height-percent:0;mso-width-relative:margin;mso-height-relative:margin;v-text-anchor:top" o:gfxdata="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" filled="f" stroked="f">
                 <v:textbox>
                   <w:txbxContent>
                     <w:p>
@@ -2131,7 +2245,7 @@
     <w:sectPr>
       <w:headerReference w:type="default" r:id="rId9"/>
       <w:pgSz w:w="12240" w:h="15840"/>
-      <w:pgMar w:top="851" w:right="1440" w:bottom="1276" w:left="1440" w:header="708" w:footer="708" w:gutter="0"/>
+      <w:pgMar w:top="720" w:right="720" w:bottom="720" w:left="720" w:header="708" w:footer="708" w:gutter="0"/>
       <w:cols w:space="708"/>
       <w:docGrid w:linePitch="360"/>
     </w:sectPr>
@@ -2970,7 +3084,7 @@
 </file>
 
 <file path=customXml/itemProps1.xml><?xml version="1.0" encoding="utf-8"?>
-<ds:datastoreItem xmlns:ds="http://schemas.openxmlformats.org/officeDocument/2006/customXml" ds:itemID="{AB4ED27D-5757-49CC-BEF7-20E2FB92EE81}">
+<ds:datastoreItem xmlns:ds="http://schemas.openxmlformats.org/officeDocument/2006/customXml" ds:itemID="{E29D66EE-6E68-4639-A278-19DAB1E4F349}">
   <ds:schemaRefs>
     <ds:schemaRef ds:uri="http://schemas.openxmlformats.org/officeDocument/2006/bibliography"/>
   </ds:schemaRefs>

</xml_diff>

<commit_message>
can edit config if localhost
</commit_message>
<xml_diff>
--- a/assets/receipt.docx
+++ b/assets/receipt.docx
@@ -75,9 +75,6 @@
         <w:tc>
           <w:tcPr>
             <w:tcW w:w="1925" w:type="dxa"/>
-            <w:tcBorders>
-              <w:top w:val="single" w:sz="4" w:space="0" w:color="auto"/>
-            </w:tcBorders>
           </w:tcPr>
           <w:p>
             <w:pPr>
@@ -89,16 +86,13 @@
               <w:rPr>
                 <w:b/>
               </w:rPr>
-              <w:t>Invoice No.</w:t>
+              <w:t>Billing Date</w:t>
             </w:r>
           </w:p>
         </w:tc>
         <w:tc>
           <w:tcPr>
-            <w:tcW w:w="2096" w:type="dxa"/>
-            <w:tcBorders>
-              <w:top w:val="single" w:sz="4" w:space="0" w:color="auto"/>
-            </w:tcBorders>
+            <w:tcW w:w="2097" w:type="dxa"/>
           </w:tcPr>
           <w:p>
             <w:pPr>
@@ -127,48 +121,13 @@
               <w:rPr>
                 <w:b/>
               </w:rPr>
-              <w:t>Billing Date</w:t>
-            </w:r>
-          </w:p>
-        </w:tc>
-        <w:tc>
-          <w:tcPr>
-            <w:tcW w:w="2096" w:type="dxa"/>
-          </w:tcPr>
-          <w:p>
-            <w:pPr>
-              <w:rPr>
-                <w:b/>
-              </w:rPr>
-            </w:pPr>
-          </w:p>
-        </w:tc>
-      </w:tr>
-      <w:tr>
-        <w:trPr>
-          <w:trHeight w:val="338"/>
-        </w:trPr>
-        <w:tc>
-          <w:tcPr>
-            <w:tcW w:w="1925" w:type="dxa"/>
-          </w:tcPr>
-          <w:p>
-            <w:pPr>
-              <w:rPr>
-                <w:b/>
-              </w:rPr>
-            </w:pPr>
-            <w:r>
-              <w:rPr>
-                <w:b/>
-              </w:rPr>
               <w:t>Reference #</w:t>
             </w:r>
           </w:p>
         </w:tc>
         <w:tc>
           <w:tcPr>
-            <w:tcW w:w="2096" w:type="dxa"/>
+            <w:tcW w:w="2097" w:type="dxa"/>
           </w:tcPr>
           <w:p>
             <w:pPr>
@@ -721,6 +680,8 @@
         </w:rPr>
         <w:t>gasinan</w:t>
       </w:r>
+      <w:bookmarkStart w:id="0" w:name="_GoBack"/>
+      <w:bookmarkEnd w:id="0"/>
       <w:r>
         <w:rPr>
           <w:b/>
@@ -1446,8 +1407,6 @@
             </w:pPr>
           </w:p>
         </w:tc>
-        <w:bookmarkStart w:id="0" w:name="_GoBack"/>
-        <w:bookmarkEnd w:id="0"/>
       </w:tr>
       <w:tr>
         <w:trPr>
@@ -3084,7 +3043,7 @@
 </file>
 
 <file path=customXml/itemProps1.xml><?xml version="1.0" encoding="utf-8"?>
-<ds:datastoreItem xmlns:ds="http://schemas.openxmlformats.org/officeDocument/2006/customXml" ds:itemID="{E29D66EE-6E68-4639-A278-19DAB1E4F349}">
+<ds:datastoreItem xmlns:ds="http://schemas.openxmlformats.org/officeDocument/2006/customXml" ds:itemID="{9DD863B1-31E3-484F-BCDE-934875D61294}">
   <ds:schemaRefs>
     <ds:schemaRef ds:uri="http://schemas.openxmlformats.org/officeDocument/2006/bibliography"/>
   </ds:schemaRefs>

</xml_diff>

<commit_message>
fix some bugs added legends
</commit_message>
<xml_diff>
--- a/assets/receipt.docx
+++ b/assets/receipt.docx
@@ -680,8 +680,6 @@
         </w:rPr>
         <w:t>gasinan</w:t>
       </w:r>
-      <w:bookmarkStart w:id="0" w:name="_GoBack"/>
-      <w:bookmarkEnd w:id="0"/>
       <w:r>
         <w:rPr>
           <w:b/>
@@ -1606,13 +1604,25 @@
               <w:rPr>
                 <w:b/>
               </w:rPr>
-              <w:t>Sales Tax</w:t>
+              <w:t>VAT</w:t>
             </w:r>
             <w:r>
               <w:rPr>
                 <w:b/>
               </w:rPr>
-              <w:t xml:space="preserve"> (     )%</w:t>
+              <w:t xml:space="preserve"> (</w:t>
+            </w:r>
+            <w:r>
+              <w:rPr>
+                <w:b/>
+              </w:rPr>
+              <w:t>12</w:t>
+            </w:r>
+            <w:r>
+              <w:rPr>
+                <w:b/>
+              </w:rPr>
+              <w:t>)%</w:t>
             </w:r>
           </w:p>
         </w:tc>
@@ -1632,6 +1642,8 @@
             </w:pPr>
           </w:p>
         </w:tc>
+        <w:bookmarkStart w:id="0" w:name="_GoBack"/>
+        <w:bookmarkEnd w:id="0"/>
       </w:tr>
       <w:tr>
         <w:trPr>
@@ -3043,7 +3055,7 @@
 </file>
 
 <file path=customXml/itemProps1.xml><?xml version="1.0" encoding="utf-8"?>
-<ds:datastoreItem xmlns:ds="http://schemas.openxmlformats.org/officeDocument/2006/customXml" ds:itemID="{9DD863B1-31E3-484F-BCDE-934875D61294}">
+<ds:datastoreItem xmlns:ds="http://schemas.openxmlformats.org/officeDocument/2006/customXml" ds:itemID="{9B72AE2A-FB2D-49C4-A218-C7C5C308696A}">
   <ds:schemaRefs>
     <ds:schemaRef ds:uri="http://schemas.openxmlformats.org/officeDocument/2006/bibliography"/>
   </ds:schemaRefs>

</xml_diff>